<commit_message>
add front server up doc
</commit_message>
<xml_diff>
--- a/front/前端调试方法.docx
+++ b/front/前端调试方法.docx
@@ -224,8 +224,6 @@
         </w:rPr>
         <w:t>方案三：使用console.log（）语句打印相应变量，看是否符合预期/或者断点调试</w:t>
       </w:r>
-      <w:bookmarkStart w:id="0" w:name="_GoBack"/>
-      <w:bookmarkEnd w:id="0"/>
     </w:p>
     <w:p>
       <w:pPr>
@@ -289,7 +287,7 @@
     <w:p>
       <w:pPr>
         <w:rPr>
-          <w:rFonts w:hint="default"/>
+          <w:rFonts w:hint="default" w:eastAsiaTheme="minorEastAsia"/>
           <w:lang w:val="en-US" w:eastAsia="zh-CN"/>
         </w:rPr>
       </w:pPr>
@@ -336,6 +334,68 @@
           </wp:inline>
         </w:drawing>
       </w:r>
+      <w:r>
+        <w:br w:type="textWrapping"/>
+      </w:r>
+      <w:r>
+        <w:rPr>
+          <w:rFonts w:hint="eastAsia"/>
+          <w:lang w:val="en-US" w:eastAsia="zh-CN"/>
+        </w:rPr>
+        <w:t>前端打开服务端方法</w:t>
+      </w:r>
+      <w:r>
+        <w:rPr>
+          <w:rFonts w:hint="eastAsia"/>
+          <w:lang w:val="en-US" w:eastAsia="zh-CN"/>
+        </w:rPr>
+        <w:br w:type="textWrapping"/>
+      </w:r>
+      <w:r>
+        <w:rPr>
+          <w:rFonts w:hint="default" w:eastAsiaTheme="minorEastAsia"/>
+          <w:lang w:val="en-US" w:eastAsia="zh-CN"/>
+        </w:rPr>
+        <w:drawing>
+          <wp:inline distT="0" distB="0" distL="114300" distR="114300">
+            <wp:extent cx="3823335" cy="3584575"/>
+            <wp:effectExtent l="0" t="0" r="12065" b="9525"/>
+            <wp:docPr id="6" name="图片 6" descr="ecd8942398ca0e29602b75f0404592d"/>
+            <wp:cNvGraphicFramePr>
+              <a:graphicFrameLocks xmlns:a="http://schemas.openxmlformats.org/drawingml/2006/main" noChangeAspect="1"/>
+            </wp:cNvGraphicFramePr>
+            <a:graphic xmlns:a="http://schemas.openxmlformats.org/drawingml/2006/main">
+              <a:graphicData uri="http://schemas.openxmlformats.org/drawingml/2006/picture">
+                <pic:pic xmlns:pic="http://schemas.openxmlformats.org/drawingml/2006/picture">
+                  <pic:nvPicPr>
+                    <pic:cNvPr id="6" name="图片 6" descr="ecd8942398ca0e29602b75f0404592d"/>
+                    <pic:cNvPicPr>
+                      <a:picLocks noChangeAspect="1"/>
+                    </pic:cNvPicPr>
+                  </pic:nvPicPr>
+                  <pic:blipFill>
+                    <a:blip r:embed="rId9"/>
+                    <a:stretch>
+                      <a:fillRect/>
+                    </a:stretch>
+                  </pic:blipFill>
+                  <pic:spPr>
+                    <a:xfrm>
+                      <a:off x="0" y="0"/>
+                      <a:ext cx="3823335" cy="3584575"/>
+                    </a:xfrm>
+                    <a:prstGeom prst="rect">
+                      <a:avLst/>
+                    </a:prstGeom>
+                  </pic:spPr>
+                </pic:pic>
+              </a:graphicData>
+            </a:graphic>
+          </wp:inline>
+        </w:drawing>
+      </w:r>
+      <w:bookmarkStart w:id="0" w:name="_GoBack"/>
+      <w:bookmarkEnd w:id="0"/>
     </w:p>
     <w:sectPr>
       <w:pgSz w:w="11906" w:h="16838"/>

</xml_diff>